<commit_message>
put "materials and methods section" last and remove two of the methods figures to make sure the flow works well still.
</commit_message>
<xml_diff>
--- a/manuscript/ms_carpentry/mjk_ms_template_word.docx
+++ b/manuscript/ms_carpentry/mjk_ms_template_word.docx
@@ -9,8 +9,6 @@
       <w:r>
         <w:t>Untitled</w:t>
       </w:r>
-      <w:bookmarkStart w:id="0" w:name="_GoBack"/>
-      <w:bookmarkEnd w:id="0"/>
     </w:p>
     <w:p>
       <w:pPr>
@@ -38,10 +36,10 @@
     </w:p>
     <w:p>
       <w:pPr>
-        <w:pStyle w:val="Heading2"/>
-      </w:pPr>
-      <w:bookmarkStart w:id="1" w:name="r-markdown"/>
-      <w:bookmarkEnd w:id="1"/>
+        <w:pStyle w:val="Heading1"/>
+      </w:pPr>
+      <w:bookmarkStart w:id="0" w:name="r-markdown"/>
+      <w:bookmarkEnd w:id="0"/>
       <w:r>
         <w:t>R Markdown</w:t>
       </w:r>
@@ -64,6 +62,8 @@
       <w:r>
         <w:t>.</w:t>
       </w:r>
+      <w:bookmarkStart w:id="1" w:name="_GoBack"/>
+      <w:bookmarkEnd w:id="1"/>
     </w:p>
     <w:p>
       <w:pPr>
@@ -79,15 +79,7 @@
         <w:t>Knit</w:t>
       </w:r>
       <w:r>
-        <w:t xml:space="preserve"> </w:t>
-      </w:r>
-      <w:proofErr w:type="gramStart"/>
-      <w:r>
-        <w:t>button</w:t>
-      </w:r>
-      <w:proofErr w:type="gramEnd"/>
-      <w:r>
-        <w:t xml:space="preserve"> a document will be generated that includes both content as well as the output of any embedded R code chunks within the document. You can embed an R code chunk like this:</w:t>
+        <w:t xml:space="preserve"> button a document will be generated that includes both content as well as the output of any embedded R code chunks within the document. You can embed an R code chunk like this:</w:t>
       </w:r>
     </w:p>
     <w:p>
@@ -115,44 +107,16 @@
         <w:rPr>
           <w:rStyle w:val="VerbatimChar"/>
         </w:rPr>
-        <w:t xml:space="preserve">##      speed           </w:t>
-      </w:r>
-      <w:proofErr w:type="spellStart"/>
+        <w:t xml:space="preserve">##      speed           dist       </w:t>
+      </w:r>
+      <w:r>
+        <w:br/>
+      </w:r>
       <w:r>
         <w:rPr>
           <w:rStyle w:val="VerbatimChar"/>
         </w:rPr>
-        <w:t>dist</w:t>
-      </w:r>
-      <w:proofErr w:type="spellEnd"/>
-      <w:r>
-        <w:rPr>
-          <w:rStyle w:val="VerbatimChar"/>
-        </w:rPr>
-        <w:t xml:space="preserve">       </w:t>
-      </w:r>
-      <w:r>
-        <w:br/>
-      </w:r>
-      <w:r>
-        <w:rPr>
-          <w:rStyle w:val="VerbatimChar"/>
-        </w:rPr>
-        <w:t>#</w:t>
-      </w:r>
-      <w:proofErr w:type="gramStart"/>
-      <w:r>
-        <w:rPr>
-          <w:rStyle w:val="VerbatimChar"/>
-        </w:rPr>
-        <w:t>#  Min.</w:t>
-      </w:r>
-      <w:proofErr w:type="gramEnd"/>
-      <w:r>
-        <w:rPr>
-          <w:rStyle w:val="VerbatimChar"/>
-        </w:rPr>
-        <w:t xml:space="preserve">   : 4.0   Min.   :  2.00  </w:t>
+        <w:t xml:space="preserve">##  Min.   : 4.0   Min.   :  2.00  </w:t>
       </w:r>
       <w:r>
         <w:br/>
@@ -534,7 +498,7 @@
   <w:abstractNum w:abstractNumId="2">
     <w:nsid w:val="FFFFFF1D"/>
     <w:multiLevelType w:val="multilevel"/>
-    <w:tmpl w:val="2C6EF720"/>
+    <w:tmpl w:val="939AF594"/>
     <w:lvl w:ilvl="0">
       <w:start w:val="1"/>
       <w:numFmt w:val="bullet"/>
@@ -674,7 +638,7 @@
   <w:abstractNum w:abstractNumId="3">
     <w:nsid w:val="FFFFFF7C"/>
     <w:multiLevelType w:val="singleLevel"/>
-    <w:tmpl w:val="4F306BDA"/>
+    <w:tmpl w:val="E72AB922"/>
     <w:lvl w:ilvl="0">
       <w:start w:val="1"/>
       <w:numFmt w:val="decimal"/>
@@ -691,7 +655,7 @@
   <w:abstractNum w:abstractNumId="4">
     <w:nsid w:val="FFFFFF7D"/>
     <w:multiLevelType w:val="singleLevel"/>
-    <w:tmpl w:val="E0DAC556"/>
+    <w:tmpl w:val="D8AAB508"/>
     <w:lvl w:ilvl="0">
       <w:start w:val="1"/>
       <w:numFmt w:val="decimal"/>
@@ -708,7 +672,7 @@
   <w:abstractNum w:abstractNumId="5">
     <w:nsid w:val="FFFFFF7E"/>
     <w:multiLevelType w:val="singleLevel"/>
-    <w:tmpl w:val="FA82F762"/>
+    <w:tmpl w:val="77322A14"/>
     <w:lvl w:ilvl="0">
       <w:start w:val="1"/>
       <w:numFmt w:val="decimal"/>
@@ -725,7 +689,7 @@
   <w:abstractNum w:abstractNumId="6">
     <w:nsid w:val="FFFFFF7F"/>
     <w:multiLevelType w:val="singleLevel"/>
-    <w:tmpl w:val="2BE09BEA"/>
+    <w:tmpl w:val="C0B67938"/>
     <w:lvl w:ilvl="0">
       <w:start w:val="1"/>
       <w:numFmt w:val="decimal"/>
@@ -742,7 +706,7 @@
   <w:abstractNum w:abstractNumId="7">
     <w:nsid w:val="FFFFFF80"/>
     <w:multiLevelType w:val="singleLevel"/>
-    <w:tmpl w:val="D998320C"/>
+    <w:tmpl w:val="AD681838"/>
     <w:lvl w:ilvl="0">
       <w:start w:val="1"/>
       <w:numFmt w:val="bullet"/>
@@ -762,7 +726,7 @@
   <w:abstractNum w:abstractNumId="8">
     <w:nsid w:val="FFFFFF81"/>
     <w:multiLevelType w:val="singleLevel"/>
-    <w:tmpl w:val="6338CBCC"/>
+    <w:tmpl w:val="8AB6D614"/>
     <w:lvl w:ilvl="0">
       <w:start w:val="1"/>
       <w:numFmt w:val="bullet"/>
@@ -782,7 +746,7 @@
   <w:abstractNum w:abstractNumId="9">
     <w:nsid w:val="FFFFFF82"/>
     <w:multiLevelType w:val="singleLevel"/>
-    <w:tmpl w:val="EADC7F96"/>
+    <w:tmpl w:val="6F1AB868"/>
     <w:lvl w:ilvl="0">
       <w:start w:val="1"/>
       <w:numFmt w:val="bullet"/>
@@ -802,7 +766,7 @@
   <w:abstractNum w:abstractNumId="10">
     <w:nsid w:val="FFFFFF83"/>
     <w:multiLevelType w:val="singleLevel"/>
-    <w:tmpl w:val="2086FBBA"/>
+    <w:tmpl w:val="04C8BF64"/>
     <w:lvl w:ilvl="0">
       <w:start w:val="1"/>
       <w:numFmt w:val="bullet"/>
@@ -822,7 +786,7 @@
   <w:abstractNum w:abstractNumId="11">
     <w:nsid w:val="FFFFFF88"/>
     <w:multiLevelType w:val="singleLevel"/>
-    <w:tmpl w:val="0B842FFA"/>
+    <w:tmpl w:val="D062E55C"/>
     <w:lvl w:ilvl="0">
       <w:start w:val="1"/>
       <w:numFmt w:val="decimal"/>
@@ -839,7 +803,7 @@
   <w:abstractNum w:abstractNumId="12">
     <w:nsid w:val="FFFFFF89"/>
     <w:multiLevelType w:val="singleLevel"/>
-    <w:tmpl w:val="ACACD5BE"/>
+    <w:tmpl w:val="0E2AB40C"/>
     <w:lvl w:ilvl="0">
       <w:start w:val="1"/>
       <w:numFmt w:val="bullet"/>
@@ -2296,7 +2260,7 @@
 </file>
 
 <file path=customXml/itemProps1.xml><?xml version="1.0" encoding="utf-8"?>
-<ds:datastoreItem xmlns:ds="http://schemas.openxmlformats.org/officeDocument/2006/customXml" ds:itemID="{BC63D90B-912E-A740-A2EA-5E533391FFBC}">
+<ds:datastoreItem xmlns:ds="http://schemas.openxmlformats.org/officeDocument/2006/customXml" ds:itemID="{361E2038-27C7-E04A-9045-9F13708A1FE1}">
   <ds:schemaRefs>
     <ds:schemaRef ds:uri="http://schemas.openxmlformats.org/officeDocument/2006/bibliography"/>
   </ds:schemaRefs>

</xml_diff>